<commit_message>
ECLISP - Masse drit
</commit_message>
<xml_diff>
--- a/Dokumentasjon/Tekstoppgave.docx
+++ b/Dokumentasjon/Tekstoppgave.docx
@@ -5,11 +5,13 @@
     <w:p>
       <w:pPr>
         <w:rPr>
+          <w:rFonts w:ascii="Times New Roman" w:hAnsi="Times New Roman" w:cs="Times New Roman"/>
           <w:b/>
         </w:rPr>
       </w:pPr>
       <w:r>
         <w:rPr>
+          <w:rFonts w:ascii="Times New Roman" w:hAnsi="Times New Roman" w:cs="Times New Roman"/>
           <w:b/>
         </w:rPr>
         <w:t>Database-prosjekt 1</w:t>
@@ -18,6 +20,7 @@
     <w:p>
       <w:pPr>
         <w:rPr>
+          <w:rFonts w:ascii="Times New Roman" w:hAnsi="Times New Roman" w:cs="Times New Roman"/>
           <w:b/>
         </w:rPr>
       </w:pPr>
@@ -29,230 +32,323 @@
           <w:ilvl w:val="0"/>
           <w:numId w:val="1"/>
         </w:numPr>
-      </w:pPr>
-      <w:r>
+        <w:rPr>
+          <w:rFonts w:ascii="Times New Roman" w:hAnsi="Times New Roman" w:cs="Times New Roman"/>
+        </w:rPr>
+      </w:pPr>
+      <w:r>
+        <w:rPr>
+          <w:rFonts w:ascii="Times New Roman" w:hAnsi="Times New Roman" w:cs="Times New Roman"/>
+        </w:rPr>
         <w:t xml:space="preserve">Treningsdagboken skal være et verktøy som tillater en bruker å registrere egen treningsaktivitet. Dataen lagres i forskjellige tabeller. Informasjon om hver treningsøkt lagres i tabellene </w:t>
       </w:r>
       <w:r>
         <w:rPr>
+          <w:rFonts w:ascii="Times New Roman" w:hAnsi="Times New Roman" w:cs="Times New Roman"/>
           <w:i/>
         </w:rPr>
         <w:t>t</w:t>
       </w:r>
       <w:r>
         <w:rPr>
+          <w:rFonts w:ascii="Times New Roman" w:hAnsi="Times New Roman" w:cs="Times New Roman"/>
           <w:i/>
         </w:rPr>
         <w:t xml:space="preserve">reningsøkt, </w:t>
       </w:r>
       <w:r>
         <w:rPr>
+          <w:rFonts w:ascii="Times New Roman" w:hAnsi="Times New Roman" w:cs="Times New Roman"/>
           <w:i/>
         </w:rPr>
         <w:t>r</w:t>
       </w:r>
       <w:r>
         <w:rPr>
+          <w:rFonts w:ascii="Times New Roman" w:hAnsi="Times New Roman" w:cs="Times New Roman"/>
           <w:i/>
         </w:rPr>
         <w:t xml:space="preserve">esultat og </w:t>
       </w:r>
       <w:r>
         <w:rPr>
+          <w:rFonts w:ascii="Times New Roman" w:hAnsi="Times New Roman" w:cs="Times New Roman"/>
           <w:i/>
         </w:rPr>
         <w:t>n</w:t>
       </w:r>
       <w:r>
         <w:rPr>
+          <w:rFonts w:ascii="Times New Roman" w:hAnsi="Times New Roman" w:cs="Times New Roman"/>
           <w:i/>
         </w:rPr>
         <w:t>otat</w:t>
       </w:r>
       <w:r>
+        <w:rPr>
+          <w:rFonts w:ascii="Times New Roman" w:hAnsi="Times New Roman" w:cs="Times New Roman"/>
+        </w:rPr>
         <w:t xml:space="preserve">. </w:t>
       </w:r>
       <w:proofErr w:type="spellStart"/>
       <w:r>
         <w:rPr>
+          <w:rFonts w:ascii="Times New Roman" w:hAnsi="Times New Roman" w:cs="Times New Roman"/>
           <w:i/>
         </w:rPr>
         <w:t>ø</w:t>
       </w:r>
       <w:r>
         <w:rPr>
+          <w:rFonts w:ascii="Times New Roman" w:hAnsi="Times New Roman" w:cs="Times New Roman"/>
           <w:i/>
         </w:rPr>
         <w:t>kt_id</w:t>
       </w:r>
       <w:proofErr w:type="spellEnd"/>
       <w:r>
+        <w:rPr>
+          <w:rFonts w:ascii="Times New Roman" w:hAnsi="Times New Roman" w:cs="Times New Roman"/>
+        </w:rPr>
         <w:t xml:space="preserve"> er </w:t>
       </w:r>
       <w:r>
+        <w:rPr>
+          <w:rFonts w:ascii="Times New Roman" w:hAnsi="Times New Roman" w:cs="Times New Roman"/>
+        </w:rPr>
         <w:t>tabellenes primærnøkkel, og knyttes til tabellene som omhandler informasjon om øvelsene gjennom</w:t>
       </w:r>
       <w:r>
+        <w:rPr>
+          <w:rFonts w:ascii="Times New Roman" w:hAnsi="Times New Roman" w:cs="Times New Roman"/>
+        </w:rPr>
         <w:t xml:space="preserve"> </w:t>
       </w:r>
       <w:r>
         <w:rPr>
+          <w:rFonts w:ascii="Times New Roman" w:hAnsi="Times New Roman" w:cs="Times New Roman"/>
           <w:i/>
         </w:rPr>
         <w:t>b</w:t>
       </w:r>
       <w:r>
         <w:rPr>
+          <w:rFonts w:ascii="Times New Roman" w:hAnsi="Times New Roman" w:cs="Times New Roman"/>
           <w:i/>
         </w:rPr>
         <w:t>ruker-økt-tabellen</w:t>
       </w:r>
       <w:r>
+        <w:rPr>
+          <w:rFonts w:ascii="Times New Roman" w:hAnsi="Times New Roman" w:cs="Times New Roman"/>
+        </w:rPr>
         <w:t xml:space="preserve">. Informasjon om øvelsene finnes i tabellen </w:t>
       </w:r>
       <w:r>
         <w:rPr>
+          <w:rFonts w:ascii="Times New Roman" w:hAnsi="Times New Roman" w:cs="Times New Roman"/>
           <w:i/>
         </w:rPr>
         <w:t>ø</w:t>
       </w:r>
       <w:r>
         <w:rPr>
+          <w:rFonts w:ascii="Times New Roman" w:hAnsi="Times New Roman" w:cs="Times New Roman"/>
           <w:i/>
         </w:rPr>
         <w:t>velse</w:t>
       </w:r>
       <w:r>
+        <w:rPr>
+          <w:rFonts w:ascii="Times New Roman" w:hAnsi="Times New Roman" w:cs="Times New Roman"/>
+        </w:rPr>
         <w:t>.</w:t>
       </w:r>
       <w:r>
+        <w:rPr>
+          <w:rFonts w:ascii="Times New Roman" w:hAnsi="Times New Roman" w:cs="Times New Roman"/>
+        </w:rPr>
         <w:t xml:space="preserve"> </w:t>
       </w:r>
       <w:r>
+        <w:rPr>
+          <w:rFonts w:ascii="Times New Roman" w:hAnsi="Times New Roman" w:cs="Times New Roman"/>
+        </w:rPr>
         <w:t>Tabellen inneholder en boolsk verdi som definerer om øvelsen er fastmontert eller ikke-fastmontert.</w:t>
       </w:r>
       <w:r>
+        <w:rPr>
+          <w:rFonts w:ascii="Times New Roman" w:hAnsi="Times New Roman" w:cs="Times New Roman"/>
+        </w:rPr>
         <w:t xml:space="preserve"> Informasjonen om apparatene finnes i tabellen </w:t>
       </w:r>
       <w:r>
         <w:rPr>
+          <w:rFonts w:ascii="Times New Roman" w:hAnsi="Times New Roman" w:cs="Times New Roman"/>
           <w:i/>
         </w:rPr>
         <w:t>a</w:t>
       </w:r>
       <w:r>
         <w:rPr>
+          <w:rFonts w:ascii="Times New Roman" w:hAnsi="Times New Roman" w:cs="Times New Roman"/>
           <w:i/>
         </w:rPr>
         <w:t>pparat</w:t>
       </w:r>
       <w:r>
+        <w:rPr>
+          <w:rFonts w:ascii="Times New Roman" w:hAnsi="Times New Roman" w:cs="Times New Roman"/>
+        </w:rPr>
         <w:t xml:space="preserve"> og knyttes til </w:t>
       </w:r>
       <w:r>
         <w:rPr>
+          <w:rFonts w:ascii="Times New Roman" w:hAnsi="Times New Roman" w:cs="Times New Roman"/>
           <w:i/>
         </w:rPr>
         <w:t>ø</w:t>
       </w:r>
       <w:r>
         <w:rPr>
+          <w:rFonts w:ascii="Times New Roman" w:hAnsi="Times New Roman" w:cs="Times New Roman"/>
           <w:i/>
         </w:rPr>
         <w:t>velse</w:t>
       </w:r>
       <w:r>
         <w:rPr>
+          <w:rFonts w:ascii="Times New Roman" w:hAnsi="Times New Roman" w:cs="Times New Roman"/>
           <w:i/>
         </w:rPr>
         <w:t>-tabellen</w:t>
       </w:r>
       <w:r>
+        <w:rPr>
+          <w:rFonts w:ascii="Times New Roman" w:hAnsi="Times New Roman" w:cs="Times New Roman"/>
+        </w:rPr>
         <w:t xml:space="preserve"> gjennom </w:t>
       </w:r>
       <w:r>
         <w:rPr>
+          <w:rFonts w:ascii="Times New Roman" w:hAnsi="Times New Roman" w:cs="Times New Roman"/>
           <w:i/>
         </w:rPr>
         <w:t>ø</w:t>
       </w:r>
       <w:r>
         <w:rPr>
+          <w:rFonts w:ascii="Times New Roman" w:hAnsi="Times New Roman" w:cs="Times New Roman"/>
           <w:i/>
         </w:rPr>
         <w:t>velse-</w:t>
       </w:r>
       <w:r>
         <w:rPr>
+          <w:rFonts w:ascii="Times New Roman" w:hAnsi="Times New Roman" w:cs="Times New Roman"/>
           <w:i/>
         </w:rPr>
         <w:t>a</w:t>
       </w:r>
       <w:r>
         <w:rPr>
+          <w:rFonts w:ascii="Times New Roman" w:hAnsi="Times New Roman" w:cs="Times New Roman"/>
           <w:i/>
         </w:rPr>
         <w:t>pparat-tabellen.</w:t>
       </w:r>
       <w:r>
+        <w:rPr>
+          <w:rFonts w:ascii="Times New Roman" w:hAnsi="Times New Roman" w:cs="Times New Roman"/>
+        </w:rPr>
         <w:t xml:space="preserve"> </w:t>
       </w:r>
       <w:r>
+        <w:rPr>
+          <w:rFonts w:ascii="Times New Roman" w:hAnsi="Times New Roman" w:cs="Times New Roman"/>
+        </w:rPr>
         <w:t>Ø</w:t>
       </w:r>
       <w:r>
-        <w:t>velsene</w:t>
-      </w:r>
-      <w:r>
-        <w:t xml:space="preserve"> i </w:t>
-      </w:r>
-      <w:r>
-        <w:rPr>
+        <w:rPr>
+          <w:rFonts w:ascii="Times New Roman" w:hAnsi="Times New Roman" w:cs="Times New Roman"/>
+        </w:rPr>
+        <w:t xml:space="preserve">velsene i </w:t>
+      </w:r>
+      <w:proofErr w:type="spellStart"/>
+      <w:r>
+        <w:rPr>
+          <w:rFonts w:ascii="Times New Roman" w:hAnsi="Times New Roman" w:cs="Times New Roman"/>
           <w:i/>
         </w:rPr>
         <w:t>ø</w:t>
       </w:r>
       <w:r>
         <w:rPr>
+          <w:rFonts w:ascii="Times New Roman" w:hAnsi="Times New Roman" w:cs="Times New Roman"/>
           <w:i/>
         </w:rPr>
         <w:t>velse</w:t>
       </w:r>
       <w:r>
         <w:rPr>
+          <w:rFonts w:ascii="Times New Roman" w:hAnsi="Times New Roman" w:cs="Times New Roman"/>
           <w:i/>
         </w:rPr>
         <w:t>_</w:t>
       </w:r>
-      <w:bookmarkStart w:id="0" w:name="_GoBack"/>
-      <w:bookmarkEnd w:id="0"/>
-      <w:r>
-        <w:rPr>
+      <w:r>
+        <w:rPr>
+          <w:rFonts w:ascii="Times New Roman" w:hAnsi="Times New Roman" w:cs="Times New Roman"/>
           <w:i/>
         </w:rPr>
         <w:t>a</w:t>
       </w:r>
       <w:r>
         <w:rPr>
-          <w:i/>
-        </w:rPr>
-        <w:t>pparat-tabellen</w:t>
-      </w:r>
-      <w:r>
+          <w:rFonts w:ascii="Times New Roman" w:hAnsi="Times New Roman" w:cs="Times New Roman"/>
+          <w:i/>
+        </w:rPr>
+        <w:t>pparat</w:t>
+      </w:r>
+      <w:proofErr w:type="spellEnd"/>
+      <w:r>
+        <w:rPr>
+          <w:rFonts w:ascii="Times New Roman" w:hAnsi="Times New Roman" w:cs="Times New Roman"/>
+          <w:i/>
+        </w:rPr>
+        <w:t>-tabellen</w:t>
+      </w:r>
+      <w:r>
+        <w:rPr>
+          <w:rFonts w:ascii="Times New Roman" w:hAnsi="Times New Roman" w:cs="Times New Roman"/>
+        </w:rPr>
         <w:t xml:space="preserve"> er kun øvelsene med verdi 1 i fastmontert-</w:t>
       </w:r>
       <w:proofErr w:type="spellStart"/>
       <w:r>
+        <w:rPr>
+          <w:rFonts w:ascii="Times New Roman" w:hAnsi="Times New Roman" w:cs="Times New Roman"/>
+        </w:rPr>
         <w:t>at</w:t>
       </w:r>
       <w:r>
+        <w:rPr>
+          <w:rFonts w:ascii="Times New Roman" w:hAnsi="Times New Roman" w:cs="Times New Roman"/>
+        </w:rPr>
         <w:t>t</w:t>
       </w:r>
       <w:r>
+        <w:rPr>
+          <w:rFonts w:ascii="Times New Roman" w:hAnsi="Times New Roman" w:cs="Times New Roman"/>
+        </w:rPr>
         <w:t>ributten</w:t>
       </w:r>
       <w:proofErr w:type="spellEnd"/>
       <w:r>
+        <w:rPr>
+          <w:rFonts w:ascii="Times New Roman" w:hAnsi="Times New Roman" w:cs="Times New Roman"/>
+        </w:rPr>
         <w:t>.</w:t>
       </w:r>
     </w:p>
@@ -263,100 +359,146 @@
           <w:ilvl w:val="0"/>
           <w:numId w:val="1"/>
         </w:numPr>
-      </w:pPr>
-      <w:r>
+        <w:rPr>
+          <w:rFonts w:ascii="Times New Roman" w:hAnsi="Times New Roman" w:cs="Times New Roman"/>
+        </w:rPr>
+      </w:pPr>
+      <w:r>
+        <w:rPr>
+          <w:rFonts w:ascii="Times New Roman" w:hAnsi="Times New Roman" w:cs="Times New Roman"/>
+        </w:rPr>
         <w:t xml:space="preserve">For å finne de n sist gjennomførte treningsøktene med notater vil man gjennomføre et søk i tabellen </w:t>
       </w:r>
       <w:r>
         <w:rPr>
+          <w:rFonts w:ascii="Times New Roman" w:hAnsi="Times New Roman" w:cs="Times New Roman"/>
           <w:i/>
         </w:rPr>
         <w:t>t</w:t>
       </w:r>
       <w:r>
         <w:rPr>
+          <w:rFonts w:ascii="Times New Roman" w:hAnsi="Times New Roman" w:cs="Times New Roman"/>
           <w:i/>
         </w:rPr>
         <w:t>reningsøkt</w:t>
       </w:r>
       <w:r>
+        <w:rPr>
+          <w:rFonts w:ascii="Times New Roman" w:hAnsi="Times New Roman" w:cs="Times New Roman"/>
+        </w:rPr>
         <w:t xml:space="preserve">. </w:t>
       </w:r>
       <w:r>
+        <w:rPr>
+          <w:rFonts w:ascii="Times New Roman" w:hAnsi="Times New Roman" w:cs="Times New Roman"/>
+        </w:rPr>
         <w:t xml:space="preserve">For å kunne ta ut de n siste treningsøktene sorterer vi tabellen på </w:t>
       </w:r>
       <w:r>
         <w:rPr>
+          <w:rFonts w:ascii="Times New Roman" w:hAnsi="Times New Roman" w:cs="Times New Roman"/>
           <w:i/>
         </w:rPr>
         <w:t>dato-tidspunkt.</w:t>
       </w:r>
       <w:r>
+        <w:rPr>
+          <w:rFonts w:ascii="Times New Roman" w:hAnsi="Times New Roman" w:cs="Times New Roman"/>
+        </w:rPr>
         <w:t xml:space="preserve"> Den resulterende tabellen </w:t>
       </w:r>
       <w:r>
+        <w:rPr>
+          <w:rFonts w:ascii="Times New Roman" w:hAnsi="Times New Roman" w:cs="Times New Roman"/>
+        </w:rPr>
         <w:t>setter</w:t>
       </w:r>
       <w:r>
+        <w:rPr>
+          <w:rFonts w:ascii="Times New Roman" w:hAnsi="Times New Roman" w:cs="Times New Roman"/>
+        </w:rPr>
         <w:t xml:space="preserve"> vi</w:t>
       </w:r>
       <w:r>
+        <w:rPr>
+          <w:rFonts w:ascii="Times New Roman" w:hAnsi="Times New Roman" w:cs="Times New Roman"/>
+        </w:rPr>
         <w:t xml:space="preserve"> sammen</w:t>
       </w:r>
       <w:r>
+        <w:rPr>
+          <w:rFonts w:ascii="Times New Roman" w:hAnsi="Times New Roman" w:cs="Times New Roman"/>
+        </w:rPr>
         <w:t xml:space="preserve"> med tabellene </w:t>
       </w:r>
       <w:r>
         <w:rPr>
+          <w:rFonts w:ascii="Times New Roman" w:hAnsi="Times New Roman" w:cs="Times New Roman"/>
           <w:i/>
         </w:rPr>
         <w:t>n</w:t>
       </w:r>
       <w:r>
         <w:rPr>
+          <w:rFonts w:ascii="Times New Roman" w:hAnsi="Times New Roman" w:cs="Times New Roman"/>
           <w:i/>
         </w:rPr>
         <w:t>otat</w:t>
       </w:r>
       <w:r>
+        <w:rPr>
+          <w:rFonts w:ascii="Times New Roman" w:hAnsi="Times New Roman" w:cs="Times New Roman"/>
+        </w:rPr>
         <w:t xml:space="preserve"> og </w:t>
       </w:r>
       <w:r>
         <w:rPr>
+          <w:rFonts w:ascii="Times New Roman" w:hAnsi="Times New Roman" w:cs="Times New Roman"/>
           <w:i/>
         </w:rPr>
         <w:t>r</w:t>
       </w:r>
       <w:r>
         <w:rPr>
+          <w:rFonts w:ascii="Times New Roman" w:hAnsi="Times New Roman" w:cs="Times New Roman"/>
           <w:i/>
         </w:rPr>
         <w:t>esultat</w:t>
       </w:r>
       <w:r>
+        <w:rPr>
+          <w:rFonts w:ascii="Times New Roman" w:hAnsi="Times New Roman" w:cs="Times New Roman"/>
+        </w:rPr>
         <w:t xml:space="preserve"> på nøkkelen </w:t>
       </w:r>
       <w:proofErr w:type="spellStart"/>
       <w:r>
         <w:rPr>
+          <w:rFonts w:ascii="Times New Roman" w:hAnsi="Times New Roman" w:cs="Times New Roman"/>
           <w:i/>
         </w:rPr>
         <w:t>ø</w:t>
       </w:r>
       <w:r>
         <w:rPr>
+          <w:rFonts w:ascii="Times New Roman" w:hAnsi="Times New Roman" w:cs="Times New Roman"/>
           <w:i/>
         </w:rPr>
         <w:t>kt</w:t>
       </w:r>
       <w:r>
         <w:rPr>
+          <w:rFonts w:ascii="Times New Roman" w:hAnsi="Times New Roman" w:cs="Times New Roman"/>
           <w:i/>
         </w:rPr>
         <w:t>_id</w:t>
       </w:r>
       <w:proofErr w:type="spellEnd"/>
       <w:r>
+        <w:rPr>
+          <w:rFonts w:ascii="Times New Roman" w:hAnsi="Times New Roman" w:cs="Times New Roman"/>
+        </w:rPr>
         <w:t>.</w:t>
       </w:r>
     </w:p>
@@ -367,140 +509,202 @@
           <w:ilvl w:val="0"/>
           <w:numId w:val="1"/>
         </w:numPr>
-      </w:pPr>
-      <w:r>
+        <w:rPr>
+          <w:rFonts w:ascii="Times New Roman" w:hAnsi="Times New Roman" w:cs="Times New Roman"/>
+        </w:rPr>
+      </w:pPr>
+      <w:r>
+        <w:rPr>
+          <w:rFonts w:ascii="Times New Roman" w:hAnsi="Times New Roman" w:cs="Times New Roman"/>
+        </w:rPr>
         <w:t xml:space="preserve">For at brukeren skal kunne se en resultatlogg i et gitt tidsintervall utfører vi først et søk </w:t>
       </w:r>
       <w:r>
+        <w:rPr>
+          <w:rFonts w:ascii="Times New Roman" w:hAnsi="Times New Roman" w:cs="Times New Roman"/>
+        </w:rPr>
         <w:t xml:space="preserve">på det gitte tidsintervallet </w:t>
       </w:r>
       <w:r>
+        <w:rPr>
+          <w:rFonts w:ascii="Times New Roman" w:hAnsi="Times New Roman" w:cs="Times New Roman"/>
+        </w:rPr>
         <w:t xml:space="preserve">i tabellen </w:t>
       </w:r>
       <w:r>
         <w:rPr>
+          <w:rFonts w:ascii="Times New Roman" w:hAnsi="Times New Roman" w:cs="Times New Roman"/>
           <w:i/>
         </w:rPr>
         <w:t>t</w:t>
       </w:r>
       <w:r>
         <w:rPr>
+          <w:rFonts w:ascii="Times New Roman" w:hAnsi="Times New Roman" w:cs="Times New Roman"/>
           <w:i/>
         </w:rPr>
         <w:t>reningsøkt</w:t>
       </w:r>
       <w:r>
+        <w:rPr>
+          <w:rFonts w:ascii="Times New Roman" w:hAnsi="Times New Roman" w:cs="Times New Roman"/>
+        </w:rPr>
         <w:t xml:space="preserve">. </w:t>
       </w:r>
       <w:r>
+        <w:rPr>
+          <w:rFonts w:ascii="Times New Roman" w:hAnsi="Times New Roman" w:cs="Times New Roman"/>
+        </w:rPr>
         <w:t xml:space="preserve">Denne tabellen kan </w:t>
       </w:r>
       <w:r>
+        <w:rPr>
+          <w:rFonts w:ascii="Times New Roman" w:hAnsi="Times New Roman" w:cs="Times New Roman"/>
+        </w:rPr>
         <w:t>settes sammen</w:t>
       </w:r>
       <w:r>
+        <w:rPr>
+          <w:rFonts w:ascii="Times New Roman" w:hAnsi="Times New Roman" w:cs="Times New Roman"/>
+        </w:rPr>
         <w:t xml:space="preserve"> med tabellen </w:t>
       </w:r>
       <w:proofErr w:type="spellStart"/>
       <w:r>
         <w:rPr>
+          <w:rFonts w:ascii="Times New Roman" w:hAnsi="Times New Roman" w:cs="Times New Roman"/>
           <w:i/>
         </w:rPr>
         <w:t>ø</w:t>
       </w:r>
       <w:r>
         <w:rPr>
+          <w:rFonts w:ascii="Times New Roman" w:hAnsi="Times New Roman" w:cs="Times New Roman"/>
           <w:i/>
         </w:rPr>
         <w:t>kt</w:t>
       </w:r>
       <w:r>
         <w:rPr>
+          <w:rFonts w:ascii="Times New Roman" w:hAnsi="Times New Roman" w:cs="Times New Roman"/>
           <w:i/>
         </w:rPr>
         <w:t>_ø</w:t>
       </w:r>
       <w:r>
         <w:rPr>
+          <w:rFonts w:ascii="Times New Roman" w:hAnsi="Times New Roman" w:cs="Times New Roman"/>
           <w:i/>
         </w:rPr>
         <w:t>velse</w:t>
       </w:r>
       <w:proofErr w:type="spellEnd"/>
       <w:r>
+        <w:rPr>
+          <w:rFonts w:ascii="Times New Roman" w:hAnsi="Times New Roman" w:cs="Times New Roman"/>
+        </w:rPr>
         <w:t xml:space="preserve">. </w:t>
       </w:r>
       <w:r>
+        <w:rPr>
+          <w:rFonts w:ascii="Times New Roman" w:hAnsi="Times New Roman" w:cs="Times New Roman"/>
+        </w:rPr>
         <w:t xml:space="preserve">Ved hjelp av </w:t>
       </w:r>
       <w:proofErr w:type="spellStart"/>
       <w:r>
         <w:rPr>
+          <w:rFonts w:ascii="Times New Roman" w:hAnsi="Times New Roman" w:cs="Times New Roman"/>
           <w:i/>
         </w:rPr>
         <w:t>ø</w:t>
       </w:r>
       <w:r>
         <w:rPr>
+          <w:rFonts w:ascii="Times New Roman" w:hAnsi="Times New Roman" w:cs="Times New Roman"/>
           <w:i/>
         </w:rPr>
         <w:t>velses</w:t>
       </w:r>
       <w:r>
         <w:rPr>
+          <w:rFonts w:ascii="Times New Roman" w:hAnsi="Times New Roman" w:cs="Times New Roman"/>
           <w:i/>
         </w:rPr>
         <w:t>_id</w:t>
       </w:r>
       <w:proofErr w:type="spellEnd"/>
       <w:r>
+        <w:rPr>
+          <w:rFonts w:ascii="Times New Roman" w:hAnsi="Times New Roman" w:cs="Times New Roman"/>
+        </w:rPr>
         <w:t xml:space="preserve"> </w:t>
       </w:r>
       <w:r>
+        <w:rPr>
+          <w:rFonts w:ascii="Times New Roman" w:hAnsi="Times New Roman" w:cs="Times New Roman"/>
+        </w:rPr>
         <w:t xml:space="preserve">og </w:t>
       </w:r>
       <w:proofErr w:type="spellStart"/>
       <w:r>
         <w:rPr>
+          <w:rFonts w:ascii="Times New Roman" w:hAnsi="Times New Roman" w:cs="Times New Roman"/>
           <w:i/>
         </w:rPr>
         <w:t>ø</w:t>
       </w:r>
       <w:r>
         <w:rPr>
+          <w:rFonts w:ascii="Times New Roman" w:hAnsi="Times New Roman" w:cs="Times New Roman"/>
           <w:i/>
         </w:rPr>
         <w:t>kt</w:t>
       </w:r>
       <w:r>
         <w:rPr>
+          <w:rFonts w:ascii="Times New Roman" w:hAnsi="Times New Roman" w:cs="Times New Roman"/>
           <w:i/>
         </w:rPr>
         <w:t>_id</w:t>
       </w:r>
       <w:proofErr w:type="spellEnd"/>
       <w:r>
+        <w:rPr>
+          <w:rFonts w:ascii="Times New Roman" w:hAnsi="Times New Roman" w:cs="Times New Roman"/>
+        </w:rPr>
         <w:t xml:space="preserve"> </w:t>
       </w:r>
       <w:r>
+        <w:rPr>
+          <w:rFonts w:ascii="Times New Roman" w:hAnsi="Times New Roman" w:cs="Times New Roman"/>
+        </w:rPr>
         <w:t>kan vi trekke ut resultatloggene</w:t>
       </w:r>
       <w:r>
+        <w:rPr>
+          <w:rFonts w:ascii="Times New Roman" w:hAnsi="Times New Roman" w:cs="Times New Roman"/>
+        </w:rPr>
         <w:t xml:space="preserve"> fra tabellen </w:t>
       </w:r>
       <w:r>
         <w:rPr>
+          <w:rFonts w:ascii="Times New Roman" w:hAnsi="Times New Roman" w:cs="Times New Roman"/>
           <w:i/>
         </w:rPr>
         <w:t>l</w:t>
       </w:r>
       <w:r>
         <w:rPr>
+          <w:rFonts w:ascii="Times New Roman" w:hAnsi="Times New Roman" w:cs="Times New Roman"/>
           <w:i/>
         </w:rPr>
         <w:t>ogg</w:t>
       </w:r>
       <w:r>
+        <w:rPr>
+          <w:rFonts w:ascii="Times New Roman" w:hAnsi="Times New Roman" w:cs="Times New Roman"/>
+        </w:rPr>
         <w:t>.</w:t>
       </w:r>
     </w:p>
@@ -511,144 +715,192 @@
           <w:ilvl w:val="0"/>
           <w:numId w:val="1"/>
         </w:numPr>
-      </w:pPr>
-      <w:r>
+        <w:rPr>
+          <w:rFonts w:ascii="Times New Roman" w:hAnsi="Times New Roman" w:cs="Times New Roman"/>
+        </w:rPr>
+      </w:pPr>
+      <w:r>
+        <w:rPr>
+          <w:rFonts w:ascii="Times New Roman" w:hAnsi="Times New Roman" w:cs="Times New Roman"/>
+        </w:rPr>
         <w:t xml:space="preserve">De ulike øvelsene kan legges til i en flere øvelsesgrupper. Tabellen </w:t>
       </w:r>
       <w:r>
         <w:rPr>
+          <w:rFonts w:ascii="Times New Roman" w:hAnsi="Times New Roman" w:cs="Times New Roman"/>
           <w:i/>
         </w:rPr>
         <w:t>ø</w:t>
       </w:r>
       <w:r>
         <w:rPr>
+          <w:rFonts w:ascii="Times New Roman" w:hAnsi="Times New Roman" w:cs="Times New Roman"/>
           <w:i/>
         </w:rPr>
         <w:t>velsesgruppe</w:t>
       </w:r>
       <w:r>
+        <w:rPr>
+          <w:rFonts w:ascii="Times New Roman" w:hAnsi="Times New Roman" w:cs="Times New Roman"/>
+        </w:rPr>
         <w:t xml:space="preserve"> har en oversikt over gruppene, med </w:t>
       </w:r>
       <w:proofErr w:type="spellStart"/>
       <w:r>
         <w:rPr>
+          <w:rFonts w:ascii="Times New Roman" w:hAnsi="Times New Roman" w:cs="Times New Roman"/>
           <w:i/>
         </w:rPr>
         <w:t>g</w:t>
       </w:r>
       <w:r>
         <w:rPr>
+          <w:rFonts w:ascii="Times New Roman" w:hAnsi="Times New Roman" w:cs="Times New Roman"/>
           <w:i/>
         </w:rPr>
         <w:t>ruppe</w:t>
       </w:r>
       <w:r>
         <w:rPr>
+          <w:rFonts w:ascii="Times New Roman" w:hAnsi="Times New Roman" w:cs="Times New Roman"/>
           <w:i/>
         </w:rPr>
         <w:t>_id</w:t>
       </w:r>
       <w:proofErr w:type="spellEnd"/>
       <w:r>
+        <w:rPr>
+          <w:rFonts w:ascii="Times New Roman" w:hAnsi="Times New Roman" w:cs="Times New Roman"/>
+        </w:rPr>
         <w:t xml:space="preserve"> som primærnøkkel. </w:t>
       </w:r>
       <w:r>
         <w:rPr>
+          <w:rFonts w:ascii="Times New Roman" w:hAnsi="Times New Roman" w:cs="Times New Roman"/>
           <w:i/>
         </w:rPr>
         <w:t>ø</w:t>
       </w:r>
       <w:r>
         <w:rPr>
+          <w:rFonts w:ascii="Times New Roman" w:hAnsi="Times New Roman" w:cs="Times New Roman"/>
           <w:i/>
         </w:rPr>
         <w:t>velse-</w:t>
       </w:r>
       <w:r>
         <w:rPr>
+          <w:rFonts w:ascii="Times New Roman" w:hAnsi="Times New Roman" w:cs="Times New Roman"/>
           <w:i/>
         </w:rPr>
         <w:t>g</w:t>
       </w:r>
       <w:r>
         <w:rPr>
+          <w:rFonts w:ascii="Times New Roman" w:hAnsi="Times New Roman" w:cs="Times New Roman"/>
           <w:i/>
         </w:rPr>
         <w:t>ruppe</w:t>
       </w:r>
       <w:r>
+        <w:rPr>
+          <w:rFonts w:ascii="Times New Roman" w:hAnsi="Times New Roman" w:cs="Times New Roman"/>
+        </w:rPr>
         <w:t xml:space="preserve"> knytter informasjonen om grupper og øvelser sammen. Det vil si at dersom man </w:t>
       </w:r>
       <w:r>
+        <w:rPr>
+          <w:rFonts w:ascii="Times New Roman" w:hAnsi="Times New Roman" w:cs="Times New Roman"/>
+        </w:rPr>
         <w:t>setter sammen</w:t>
       </w:r>
       <w:r>
+        <w:rPr>
+          <w:rFonts w:ascii="Times New Roman" w:hAnsi="Times New Roman" w:cs="Times New Roman"/>
+        </w:rPr>
         <w:t xml:space="preserve"> tabellene </w:t>
       </w:r>
       <w:r>
         <w:rPr>
+          <w:rFonts w:ascii="Times New Roman" w:hAnsi="Times New Roman" w:cs="Times New Roman"/>
           <w:i/>
         </w:rPr>
         <w:t>ø</w:t>
       </w:r>
       <w:r>
         <w:rPr>
+          <w:rFonts w:ascii="Times New Roman" w:hAnsi="Times New Roman" w:cs="Times New Roman"/>
           <w:i/>
         </w:rPr>
         <w:t>velse-</w:t>
       </w:r>
       <w:r>
         <w:rPr>
+          <w:rFonts w:ascii="Times New Roman" w:hAnsi="Times New Roman" w:cs="Times New Roman"/>
           <w:i/>
         </w:rPr>
         <w:t>g</w:t>
       </w:r>
       <w:r>
         <w:rPr>
+          <w:rFonts w:ascii="Times New Roman" w:hAnsi="Times New Roman" w:cs="Times New Roman"/>
           <w:i/>
         </w:rPr>
         <w:t>ruppe</w:t>
       </w:r>
       <w:r>
+        <w:rPr>
+          <w:rFonts w:ascii="Times New Roman" w:hAnsi="Times New Roman" w:cs="Times New Roman"/>
+        </w:rPr>
         <w:t xml:space="preserve"> og </w:t>
       </w:r>
       <w:r>
         <w:rPr>
+          <w:rFonts w:ascii="Times New Roman" w:hAnsi="Times New Roman" w:cs="Times New Roman"/>
           <w:i/>
         </w:rPr>
         <w:t>ø</w:t>
       </w:r>
       <w:r>
         <w:rPr>
+          <w:rFonts w:ascii="Times New Roman" w:hAnsi="Times New Roman" w:cs="Times New Roman"/>
           <w:i/>
         </w:rPr>
         <w:t>velse</w:t>
       </w:r>
       <w:r>
+        <w:rPr>
+          <w:rFonts w:ascii="Times New Roman" w:hAnsi="Times New Roman" w:cs="Times New Roman"/>
+        </w:rPr>
         <w:t xml:space="preserve">, og utfører et søk på en viss </w:t>
       </w:r>
       <w:proofErr w:type="spellStart"/>
       <w:r>
         <w:rPr>
+          <w:rFonts w:ascii="Times New Roman" w:hAnsi="Times New Roman" w:cs="Times New Roman"/>
           <w:i/>
         </w:rPr>
         <w:t>g</w:t>
       </w:r>
       <w:r>
         <w:rPr>
+          <w:rFonts w:ascii="Times New Roman" w:hAnsi="Times New Roman" w:cs="Times New Roman"/>
           <w:i/>
         </w:rPr>
         <w:t>ruppe</w:t>
       </w:r>
       <w:r>
         <w:rPr>
+          <w:rFonts w:ascii="Times New Roman" w:hAnsi="Times New Roman" w:cs="Times New Roman"/>
           <w:i/>
         </w:rPr>
         <w:t>_id</w:t>
       </w:r>
       <w:proofErr w:type="spellEnd"/>
       <w:r>
+        <w:rPr>
+          <w:rFonts w:ascii="Times New Roman" w:hAnsi="Times New Roman" w:cs="Times New Roman"/>
+        </w:rPr>
         <w:t>, vil man kunne finne øvelsene som er i samme gruppe.</w:t>
       </w:r>
     </w:p>
@@ -659,29 +911,60 @@
           <w:ilvl w:val="0"/>
           <w:numId w:val="1"/>
         </w:numPr>
-      </w:pPr>
-      <w:r>
+        <w:rPr>
+          <w:rFonts w:ascii="Times New Roman" w:hAnsi="Times New Roman" w:cs="Times New Roman"/>
+        </w:rPr>
+      </w:pPr>
+      <w:r>
+        <w:rPr>
+          <w:rFonts w:ascii="Times New Roman" w:hAnsi="Times New Roman" w:cs="Times New Roman"/>
+        </w:rPr>
         <w:t xml:space="preserve">En bruker skal kunne finne ut hvor mye man har trent til sammen i forskjellige tidsintervaller. For å gjøre dette gjør man et søk på det gitte tidsintervallet i tabellen </w:t>
       </w:r>
       <w:r>
         <w:rPr>
+          <w:rFonts w:ascii="Times New Roman" w:hAnsi="Times New Roman" w:cs="Times New Roman"/>
           <w:i/>
         </w:rPr>
         <w:t>t</w:t>
       </w:r>
       <w:r>
         <w:rPr>
+          <w:rFonts w:ascii="Times New Roman" w:hAnsi="Times New Roman" w:cs="Times New Roman"/>
           <w:i/>
         </w:rPr>
         <w:t>reningsøkt</w:t>
       </w:r>
       <w:r>
+        <w:rPr>
+          <w:rFonts w:ascii="Times New Roman" w:hAnsi="Times New Roman" w:cs="Times New Roman"/>
+        </w:rPr>
         <w:t>. Deretter summerer man varigheten på alle øktene.</w:t>
       </w:r>
     </w:p>
     <w:p>
       <w:pPr>
+        <w:rPr>
+          <w:rFonts w:ascii="Times New Roman" w:hAnsi="Times New Roman" w:cs="Times New Roman"/>
+        </w:rPr>
+      </w:pPr>
+    </w:p>
+    <w:p>
+      <w:pPr>
+        <w:rPr>
+          <w:rFonts w:ascii="Times New Roman" w:hAnsi="Times New Roman" w:cs="Times New Roman"/>
+          <w:lang w:val="en-US"/>
+        </w:rPr>
+      </w:pPr>
+      <w:bookmarkStart w:id="0" w:name="_GoBack"/>
+      <w:bookmarkEnd w:id="0"/>
+    </w:p>
+    <w:p>
+      <w:pPr>
         <w:ind w:left="360"/>
+        <w:rPr>
+          <w:rFonts w:ascii="Times New Roman" w:hAnsi="Times New Roman" w:cs="Times New Roman"/>
+        </w:rPr>
       </w:pPr>
     </w:p>
     <w:sectPr>

</xml_diff>